<commit_message>
added diagram to doc
</commit_message>
<xml_diff>
--- a/docs/Phase 3 Design Document.docx
+++ b/docs/Phase 3 Design Document.docx
@@ -115,7 +115,23 @@
         </w:numPr>
       </w:pPr>
       <w:r>
-        <w:t>I have shared_id and a sharer_id fields that create the relationship between the person granting access to the note (sharer) and the person with whom it is granted (shared)</w:t>
+        <w:t xml:space="preserve">I have </w:t>
+      </w:r>
+      <w:proofErr w:type="spellStart"/>
+      <w:r>
+        <w:t>shared_id</w:t>
+      </w:r>
+      <w:proofErr w:type="spellEnd"/>
+      <w:r>
+        <w:t xml:space="preserve"> and a </w:t>
+      </w:r>
+      <w:proofErr w:type="spellStart"/>
+      <w:r>
+        <w:t>sharer_id</w:t>
+      </w:r>
+      <w:proofErr w:type="spellEnd"/>
+      <w:r>
+        <w:t xml:space="preserve"> fields that create the relationship between the person granting access to the note (sharer) and the person with whom it is granted (shared)</w:t>
       </w:r>
       <w:r>
         <w:t>. This is implemented through the relationships model and controller to toggle relationships.</w:t>
@@ -130,10 +146,39 @@
         </w:numPr>
       </w:pPr>
       <w:r>
-        <w:t xml:space="preserve">A naïve implementation for the data model would have a shared_id and sharer_id in a shared_users table where we establish the relationship but also repeat many of the fields such as name and email. This is unnecessarily redundant because each row in the shared_users table </w:t>
-      </w:r>
-      <w:r>
-        <w:t xml:space="preserve">has data already in the users table. </w:t>
+        <w:t xml:space="preserve">A naïve implementation for the data model would have a </w:t>
+      </w:r>
+      <w:proofErr w:type="spellStart"/>
+      <w:r>
+        <w:t>shared_id</w:t>
+      </w:r>
+      <w:proofErr w:type="spellEnd"/>
+      <w:r>
+        <w:t xml:space="preserve"> and </w:t>
+      </w:r>
+      <w:proofErr w:type="spellStart"/>
+      <w:r>
+        <w:t>sharer_id</w:t>
+      </w:r>
+      <w:proofErr w:type="spellEnd"/>
+      <w:r>
+        <w:t xml:space="preserve"> in a </w:t>
+      </w:r>
+      <w:proofErr w:type="spellStart"/>
+      <w:r>
+        <w:t>shared_users</w:t>
+      </w:r>
+      <w:proofErr w:type="spellEnd"/>
+      <w:r>
+        <w:t xml:space="preserve"> table where we establish the relationship but also repeat many of the fields such as name and email. This is unnecessarily redundant because each row in the </w:t>
+      </w:r>
+      <w:proofErr w:type="spellStart"/>
+      <w:r>
+        <w:t>shared_users</w:t>
+      </w:r>
+      <w:proofErr w:type="spellEnd"/>
+      <w:r>
+        <w:t xml:space="preserve"> table has data already in the users table. </w:t>
       </w:r>
     </w:p>
     <w:p>
@@ -150,16 +195,62 @@
       <w:r>
         <w:t xml:space="preserve"> (model and controller)</w:t>
       </w:r>
-      <w:bookmarkStart w:id="0" w:name="_GoBack"/>
-      <w:bookmarkEnd w:id="0"/>
-      <w:r>
-        <w:t xml:space="preserve"> that relates shared_id and sharer_id through the relationship. </w:t>
-      </w:r>
-      <w:r>
-        <w:t>To make a shared_users array, I would pull out an array of shared_id attributes and find each user. To make this procedure more convenient I use the Rails “has_many through” relationship. So thus a user is sharing with many users through the relationships table</w:t>
-      </w:r>
-      <w:r>
-        <w:t xml:space="preserve"> sourced by the shared_id.</w:t>
+      <w:r>
+        <w:t xml:space="preserve"> that relates </w:t>
+      </w:r>
+      <w:proofErr w:type="spellStart"/>
+      <w:r>
+        <w:t>shared_id</w:t>
+      </w:r>
+      <w:proofErr w:type="spellEnd"/>
+      <w:r>
+        <w:t xml:space="preserve"> and </w:t>
+      </w:r>
+      <w:proofErr w:type="spellStart"/>
+      <w:r>
+        <w:t>sharer_id</w:t>
+      </w:r>
+      <w:proofErr w:type="spellEnd"/>
+      <w:r>
+        <w:t xml:space="preserve"> through the relationship. </w:t>
+      </w:r>
+      <w:r>
+        <w:t xml:space="preserve">To make a </w:t>
+      </w:r>
+      <w:proofErr w:type="spellStart"/>
+      <w:r>
+        <w:t>shared_users</w:t>
+      </w:r>
+      <w:proofErr w:type="spellEnd"/>
+      <w:r>
+        <w:t xml:space="preserve"> array, I would pull out an array of </w:t>
+      </w:r>
+      <w:proofErr w:type="spellStart"/>
+      <w:r>
+        <w:t>shared_id</w:t>
+      </w:r>
+      <w:proofErr w:type="spellEnd"/>
+      <w:r>
+        <w:t xml:space="preserve"> attributes and find each user. To make this procedure more convenient I use the Rails “</w:t>
+      </w:r>
+      <w:proofErr w:type="spellStart"/>
+      <w:r>
+        <w:t>has_many</w:t>
+      </w:r>
+      <w:proofErr w:type="spellEnd"/>
+      <w:r>
+        <w:t xml:space="preserve"> through” relationship. So thus a user is sharing with many users through the relationships table</w:t>
+      </w:r>
+      <w:r>
+        <w:t xml:space="preserve"> sourced by the </w:t>
+      </w:r>
+      <w:proofErr w:type="spellStart"/>
+      <w:r>
+        <w:t>shared_id</w:t>
+      </w:r>
+      <w:proofErr w:type="spellEnd"/>
+      <w:r>
+        <w:t>.</w:t>
       </w:r>
     </w:p>
     <w:p/>
@@ -190,7 +281,23 @@
         <w:sym w:font="Wingdings" w:char="F0E0"/>
       </w:r>
       <w:r>
-        <w:t xml:space="preserve"> Relationships table (sharer_id | shared_id) </w:t>
+        <w:t xml:space="preserve"> Relationships table (</w:t>
+      </w:r>
+      <w:proofErr w:type="spellStart"/>
+      <w:r>
+        <w:t>sharer_id</w:t>
+      </w:r>
+      <w:proofErr w:type="spellEnd"/>
+      <w:r>
+        <w:t xml:space="preserve"> | </w:t>
+      </w:r>
+      <w:proofErr w:type="spellStart"/>
+      <w:r>
+        <w:t>shared_id</w:t>
+      </w:r>
+      <w:proofErr w:type="spellEnd"/>
+      <w:r>
+        <w:t xml:space="preserve">) </w:t>
       </w:r>
     </w:p>
     <w:p>
@@ -201,16 +308,34 @@
         <w:sym w:font="Wingdings" w:char="F0E0"/>
       </w:r>
       <w:r>
-        <w:t xml:space="preserve"> has_many</w:t>
-      </w:r>
-      <w:r>
         <w:t xml:space="preserve"> </w:t>
       </w:r>
+      <w:proofErr w:type="spellStart"/>
+      <w:proofErr w:type="gramStart"/>
+      <w:r>
+        <w:t>has</w:t>
+      </w:r>
+      <w:proofErr w:type="gramEnd"/>
+      <w:r>
+        <w:t>_many</w:t>
+      </w:r>
+      <w:proofErr w:type="spellEnd"/>
+      <w:r>
+        <w:t xml:space="preserve"> </w:t>
+      </w:r>
       <w:r>
         <w:sym w:font="Wingdings" w:char="F0E0"/>
       </w:r>
       <w:r>
-        <w:t xml:space="preserve"> user.shared_users (</w:t>
+        <w:t xml:space="preserve"> </w:t>
+      </w:r>
+      <w:proofErr w:type="spellStart"/>
+      <w:r>
+        <w:t>user.shared_users</w:t>
+      </w:r>
+      <w:proofErr w:type="spellEnd"/>
+      <w:r>
+        <w:t xml:space="preserve"> (</w:t>
       </w:r>
       <w:r>
         <w:t xml:space="preserve">lookup individual       </w:t>
@@ -221,8 +346,74 @@
         <w:ind w:left="5040"/>
       </w:pPr>
       <w:r>
-        <w:t xml:space="preserve">           users in the users table by id)</w:t>
-      </w:r>
+        <w:t xml:space="preserve">           </w:t>
+      </w:r>
+      <w:proofErr w:type="gramStart"/>
+      <w:r>
+        <w:t>users</w:t>
+      </w:r>
+      <w:proofErr w:type="gramEnd"/>
+      <w:r>
+        <w:t xml:space="preserve"> in the users table by id)</w:t>
+      </w:r>
+    </w:p>
+    <w:p>
+      <w:r>
+        <w:rPr>
+          <w:noProof/>
+        </w:rPr>
+        <w:lastRenderedPageBreak/>
+        <w:drawing>
+          <wp:inline distT="0" distB="0" distL="0" distR="0" wp14:anchorId="768AB430" wp14:editId="1C23B18F">
+            <wp:extent cx="5486400" cy="3850005"/>
+            <wp:effectExtent l="0" t="0" r="0" b="10795"/>
+            <wp:docPr id="4" name="Picture 4" descr="Feynman:Users:michael:Pictures:Screenshots:Screen Shot 2013-10-15 at 10.44.45 PM.png"/>
+            <wp:cNvGraphicFramePr>
+              <a:graphicFrameLocks xmlns:a="http://schemas.openxmlformats.org/drawingml/2006/main" noChangeAspect="1"/>
+            </wp:cNvGraphicFramePr>
+            <a:graphic xmlns:a="http://schemas.openxmlformats.org/drawingml/2006/main">
+              <a:graphicData uri="http://schemas.openxmlformats.org/drawingml/2006/picture">
+                <pic:pic xmlns:pic="http://schemas.openxmlformats.org/drawingml/2006/picture">
+                  <pic:nvPicPr>
+                    <pic:cNvPr id="0" name="Picture 2" descr="Feynman:Users:michael:Pictures:Screenshots:Screen Shot 2013-10-15 at 10.44.45 PM.png"/>
+                    <pic:cNvPicPr>
+                      <a:picLocks noChangeAspect="1" noChangeArrowheads="1"/>
+                    </pic:cNvPicPr>
+                  </pic:nvPicPr>
+                  <pic:blipFill>
+                    <a:blip r:embed="rId6">
+                      <a:extLst>
+                        <a:ext uri="{28A0092B-C50C-407E-A947-70E740481C1C}">
+                          <a14:useLocalDpi xmlns:a14="http://schemas.microsoft.com/office/drawing/2010/main" val="0"/>
+                        </a:ext>
+                      </a:extLst>
+                    </a:blip>
+                    <a:srcRect/>
+                    <a:stretch>
+                      <a:fillRect/>
+                    </a:stretch>
+                  </pic:blipFill>
+                  <pic:spPr bwMode="auto">
+                    <a:xfrm>
+                      <a:off x="0" y="0"/>
+                      <a:ext cx="5486400" cy="3850005"/>
+                    </a:xfrm>
+                    <a:prstGeom prst="rect">
+                      <a:avLst/>
+                    </a:prstGeom>
+                    <a:noFill/>
+                    <a:ln>
+                      <a:noFill/>
+                    </a:ln>
+                  </pic:spPr>
+                </pic:pic>
+              </a:graphicData>
+            </a:graphic>
+          </wp:inline>
+        </w:drawing>
+      </w:r>
+      <w:bookmarkStart w:id="0" w:name="_GoBack"/>
+      <w:bookmarkEnd w:id="0"/>
     </w:p>
     <w:p/>
     <w:p>
@@ -264,7 +455,15 @@
         <w:t>table in the data model</w:t>
       </w:r>
       <w:r>
-        <w:t xml:space="preserve"> with the has_many through paradigm</w:t>
+        <w:t xml:space="preserve"> with the </w:t>
+      </w:r>
+      <w:proofErr w:type="spellStart"/>
+      <w:r>
+        <w:t>has_many</w:t>
+      </w:r>
+      <w:proofErr w:type="spellEnd"/>
+      <w:r>
+        <w:t xml:space="preserve"> through paradigm</w:t>
       </w:r>
     </w:p>
     <w:p>
@@ -351,7 +550,23 @@
         </w:numPr>
       </w:pPr>
       <w:r>
-        <w:t>The option I implemented is to use jQuery’s getScript function to remotely call a script to update the user’s feed page</w:t>
+        <w:t xml:space="preserve">The option I implemented is to use </w:t>
+      </w:r>
+      <w:proofErr w:type="spellStart"/>
+      <w:r>
+        <w:t>jQuery’s</w:t>
+      </w:r>
+      <w:proofErr w:type="spellEnd"/>
+      <w:r>
+        <w:t xml:space="preserve"> </w:t>
+      </w:r>
+      <w:proofErr w:type="spellStart"/>
+      <w:r>
+        <w:t>getScript</w:t>
+      </w:r>
+      <w:proofErr w:type="spellEnd"/>
+      <w:r>
+        <w:t xml:space="preserve"> function to remotely call a script to update the user’s feed page</w:t>
       </w:r>
       <w:r>
         <w:t xml:space="preserve"> </w:t>
@@ -369,7 +584,15 @@
         </w:numPr>
       </w:pPr>
       <w:r>
-        <w:t xml:space="preserve">Works locally, but breaks on Heroku </w:t>
+        <w:t xml:space="preserve">Works locally, but breaks on </w:t>
+      </w:r>
+      <w:proofErr w:type="spellStart"/>
+      <w:r>
+        <w:t>Heroku</w:t>
+      </w:r>
+      <w:proofErr w:type="spellEnd"/>
+      <w:r>
+        <w:t xml:space="preserve"> </w:t>
       </w:r>
       <w:r>
         <w:t>for unknown reasons</w:t>
@@ -1049,6 +1272,33 @@
       <w:contextualSpacing/>
     </w:pPr>
   </w:style>
+  <w:style w:type="paragraph" w:styleId="BalloonText">
+    <w:name w:val="Balloon Text"/>
+    <w:basedOn w:val="Normal"/>
+    <w:link w:val="BalloonTextChar"/>
+    <w:uiPriority w:val="99"/>
+    <w:semiHidden/>
+    <w:unhideWhenUsed/>
+    <w:rsid w:val="00A30602"/>
+    <w:rPr>
+      <w:rFonts w:ascii="Lucida Grande" w:hAnsi="Lucida Grande"/>
+      <w:sz w:val="18"/>
+      <w:szCs w:val="18"/>
+    </w:rPr>
+  </w:style>
+  <w:style w:type="character" w:customStyle="1" w:styleId="BalloonTextChar">
+    <w:name w:val="Balloon Text Char"/>
+    <w:basedOn w:val="DefaultParagraphFont"/>
+    <w:link w:val="BalloonText"/>
+    <w:uiPriority w:val="99"/>
+    <w:semiHidden/>
+    <w:rsid w:val="00A30602"/>
+    <w:rPr>
+      <w:rFonts w:ascii="Lucida Grande" w:hAnsi="Lucida Grande"/>
+      <w:sz w:val="18"/>
+      <w:szCs w:val="18"/>
+    </w:rPr>
+  </w:style>
 </w:styles>
 </file>
 
@@ -1246,6 +1496,33 @@
       <w:ind w:left="720"/>
       <w:contextualSpacing/>
     </w:pPr>
+  </w:style>
+  <w:style w:type="paragraph" w:styleId="BalloonText">
+    <w:name w:val="Balloon Text"/>
+    <w:basedOn w:val="Normal"/>
+    <w:link w:val="BalloonTextChar"/>
+    <w:uiPriority w:val="99"/>
+    <w:semiHidden/>
+    <w:unhideWhenUsed/>
+    <w:rsid w:val="00A30602"/>
+    <w:rPr>
+      <w:rFonts w:ascii="Lucida Grande" w:hAnsi="Lucida Grande"/>
+      <w:sz w:val="18"/>
+      <w:szCs w:val="18"/>
+    </w:rPr>
+  </w:style>
+  <w:style w:type="character" w:customStyle="1" w:styleId="BalloonTextChar">
+    <w:name w:val="Balloon Text Char"/>
+    <w:basedOn w:val="DefaultParagraphFont"/>
+    <w:link w:val="BalloonText"/>
+    <w:uiPriority w:val="99"/>
+    <w:semiHidden/>
+    <w:rsid w:val="00A30602"/>
+    <w:rPr>
+      <w:rFonts w:ascii="Lucida Grande" w:hAnsi="Lucida Grande"/>
+      <w:sz w:val="18"/>
+      <w:szCs w:val="18"/>
+    </w:rPr>
   </w:style>
 </w:styles>
 </file>

</xml_diff>

<commit_message>
updated data model and design challenges
</commit_message>
<xml_diff>
--- a/docs/Phase 3 Design Document.docx
+++ b/docs/Phase 3 Design Document.docx
@@ -106,268 +106,17 @@
         <w:t>Data Model</w:t>
       </w:r>
     </w:p>
-    <w:p>
-      <w:pPr>
-        <w:pStyle w:val="ListParagraph"/>
-        <w:numPr>
-          <w:ilvl w:val="0"/>
-          <w:numId w:val="3"/>
-        </w:numPr>
-      </w:pPr>
-      <w:r>
-        <w:t xml:space="preserve">I have </w:t>
-      </w:r>
-      <w:proofErr w:type="spellStart"/>
-      <w:r>
-        <w:t>shared_id</w:t>
-      </w:r>
-      <w:proofErr w:type="spellEnd"/>
-      <w:r>
-        <w:t xml:space="preserve"> and a </w:t>
-      </w:r>
-      <w:proofErr w:type="spellStart"/>
-      <w:r>
-        <w:t>sharer_id</w:t>
-      </w:r>
-      <w:proofErr w:type="spellEnd"/>
-      <w:r>
-        <w:t xml:space="preserve"> fields that create the relationship between the person granting access to the note (sharer) and the person with whom it is granted (shared)</w:t>
-      </w:r>
-      <w:r>
-        <w:t>. This is implemented through the relationships model and controller to toggle relationships.</w:t>
-      </w:r>
-    </w:p>
-    <w:p>
-      <w:pPr>
-        <w:pStyle w:val="ListParagraph"/>
-        <w:numPr>
-          <w:ilvl w:val="0"/>
-          <w:numId w:val="3"/>
-        </w:numPr>
-      </w:pPr>
-      <w:r>
-        <w:t xml:space="preserve">A naïve implementation for the data model would have a </w:t>
-      </w:r>
-      <w:proofErr w:type="spellStart"/>
-      <w:r>
-        <w:t>shared_id</w:t>
-      </w:r>
-      <w:proofErr w:type="spellEnd"/>
-      <w:r>
-        <w:t xml:space="preserve"> and </w:t>
-      </w:r>
-      <w:proofErr w:type="spellStart"/>
-      <w:r>
-        <w:t>sharer_id</w:t>
-      </w:r>
-      <w:proofErr w:type="spellEnd"/>
-      <w:r>
-        <w:t xml:space="preserve"> in a </w:t>
-      </w:r>
-      <w:proofErr w:type="spellStart"/>
-      <w:r>
-        <w:t>shared_users</w:t>
-      </w:r>
-      <w:proofErr w:type="spellEnd"/>
-      <w:r>
-        <w:t xml:space="preserve"> table where we establish the relationship but also repeat many of the fields such as name and email. This is unnecessarily redundant because each row in the </w:t>
-      </w:r>
-      <w:proofErr w:type="spellStart"/>
-      <w:r>
-        <w:t>shared_users</w:t>
-      </w:r>
-      <w:proofErr w:type="spellEnd"/>
-      <w:r>
-        <w:t xml:space="preserve"> table has data already in the users table. </w:t>
-      </w:r>
-    </w:p>
-    <w:p>
-      <w:pPr>
-        <w:pStyle w:val="ListParagraph"/>
-        <w:numPr>
-          <w:ilvl w:val="0"/>
-          <w:numId w:val="3"/>
-        </w:numPr>
-      </w:pPr>
-      <w:r>
-        <w:t>Instead, create a relationships table</w:t>
-      </w:r>
-      <w:r>
-        <w:t xml:space="preserve"> (model and controller)</w:t>
-      </w:r>
-      <w:r>
-        <w:t xml:space="preserve"> that relates </w:t>
-      </w:r>
-      <w:proofErr w:type="spellStart"/>
-      <w:r>
-        <w:t>shared_id</w:t>
-      </w:r>
-      <w:proofErr w:type="spellEnd"/>
-      <w:r>
-        <w:t xml:space="preserve"> and </w:t>
-      </w:r>
-      <w:proofErr w:type="spellStart"/>
-      <w:r>
-        <w:t>sharer_id</w:t>
-      </w:r>
-      <w:proofErr w:type="spellEnd"/>
-      <w:r>
-        <w:t xml:space="preserve"> through the relationship. </w:t>
-      </w:r>
-      <w:r>
-        <w:t xml:space="preserve">To make a </w:t>
-      </w:r>
-      <w:proofErr w:type="spellStart"/>
-      <w:r>
-        <w:t>shared_users</w:t>
-      </w:r>
-      <w:proofErr w:type="spellEnd"/>
-      <w:r>
-        <w:t xml:space="preserve"> array, I would pull out an array of </w:t>
-      </w:r>
-      <w:proofErr w:type="spellStart"/>
-      <w:r>
-        <w:t>shared_id</w:t>
-      </w:r>
-      <w:proofErr w:type="spellEnd"/>
-      <w:r>
-        <w:t xml:space="preserve"> attributes and find each user. To make this procedure more convenient I use the Rails “</w:t>
-      </w:r>
-      <w:proofErr w:type="spellStart"/>
-      <w:r>
-        <w:t>has_many</w:t>
-      </w:r>
-      <w:proofErr w:type="spellEnd"/>
-      <w:r>
-        <w:t xml:space="preserve"> through” relationship. So thus a user is sharing with many users through the relationships table</w:t>
-      </w:r>
-      <w:r>
-        <w:t xml:space="preserve"> sourced by the </w:t>
-      </w:r>
-      <w:proofErr w:type="spellStart"/>
-      <w:r>
-        <w:t>shared_id</w:t>
-      </w:r>
-      <w:proofErr w:type="spellEnd"/>
-      <w:r>
-        <w:t>.</w:t>
-      </w:r>
-    </w:p>
     <w:p/>
-    <w:p>
-      <w:pPr>
-        <w:rPr>
-          <w:u w:val="single"/>
-        </w:rPr>
-      </w:pPr>
-      <w:r>
-        <w:rPr>
-          <w:u w:val="single"/>
-        </w:rPr>
-        <w:t>Database table schema:</w:t>
-      </w:r>
-    </w:p>
-    <w:p>
-      <w:r>
-        <w:t xml:space="preserve">User.id </w:t>
-      </w:r>
-      <w:r>
-        <w:sym w:font="Wingdings" w:char="F0E0"/>
-      </w:r>
-      <w:r>
-        <w:t xml:space="preserve"> through </w:t>
-      </w:r>
-      <w:r>
-        <w:sym w:font="Wingdings" w:char="F0E0"/>
-      </w:r>
-      <w:r>
-        <w:t xml:space="preserve"> Relationships table (</w:t>
-      </w:r>
-      <w:proofErr w:type="spellStart"/>
-      <w:r>
-        <w:t>sharer_id</w:t>
-      </w:r>
-      <w:proofErr w:type="spellEnd"/>
-      <w:r>
-        <w:t xml:space="preserve"> | </w:t>
-      </w:r>
-      <w:proofErr w:type="spellStart"/>
-      <w:r>
-        <w:t>shared_id</w:t>
-      </w:r>
-      <w:proofErr w:type="spellEnd"/>
-      <w:r>
-        <w:t xml:space="preserve">) </w:t>
-      </w:r>
-    </w:p>
-    <w:p>
-      <w:pPr>
-        <w:ind w:left="2880"/>
-      </w:pPr>
-      <w:r>
-        <w:sym w:font="Wingdings" w:char="F0E0"/>
-      </w:r>
-      <w:r>
-        <w:t xml:space="preserve"> </w:t>
-      </w:r>
-      <w:proofErr w:type="spellStart"/>
-      <w:proofErr w:type="gramStart"/>
-      <w:r>
-        <w:t>has</w:t>
-      </w:r>
-      <w:proofErr w:type="gramEnd"/>
-      <w:r>
-        <w:t>_many</w:t>
-      </w:r>
-      <w:proofErr w:type="spellEnd"/>
-      <w:r>
-        <w:t xml:space="preserve"> </w:t>
-      </w:r>
-      <w:r>
-        <w:sym w:font="Wingdings" w:char="F0E0"/>
-      </w:r>
-      <w:r>
-        <w:t xml:space="preserve"> </w:t>
-      </w:r>
-      <w:proofErr w:type="spellStart"/>
-      <w:r>
-        <w:t>user.shared_users</w:t>
-      </w:r>
-      <w:proofErr w:type="spellEnd"/>
-      <w:r>
-        <w:t xml:space="preserve"> (</w:t>
-      </w:r>
-      <w:r>
-        <w:t xml:space="preserve">lookup individual       </w:t>
-      </w:r>
-    </w:p>
-    <w:p>
-      <w:pPr>
-        <w:ind w:left="5040"/>
-      </w:pPr>
-      <w:r>
-        <w:t xml:space="preserve">           </w:t>
-      </w:r>
-      <w:proofErr w:type="gramStart"/>
-      <w:r>
-        <w:t>users</w:t>
-      </w:r>
-      <w:proofErr w:type="gramEnd"/>
-      <w:r>
-        <w:t xml:space="preserve"> in the users table by id)</w:t>
-      </w:r>
-    </w:p>
     <w:p>
       <w:r>
         <w:rPr>
           <w:noProof/>
         </w:rPr>
-        <w:lastRenderedPageBreak/>
         <w:drawing>
-          <wp:inline distT="0" distB="0" distL="0" distR="0" wp14:anchorId="768AB430" wp14:editId="1C23B18F">
-            <wp:extent cx="5486400" cy="3850005"/>
-            <wp:effectExtent l="0" t="0" r="0" b="10795"/>
-            <wp:docPr id="4" name="Picture 4" descr="Feynman:Users:michael:Pictures:Screenshots:Screen Shot 2013-10-15 at 10.44.45 PM.png"/>
+          <wp:inline distT="0" distB="0" distL="0" distR="0" wp14:anchorId="377F84AE" wp14:editId="56C89F59">
+            <wp:extent cx="5486400" cy="3898265"/>
+            <wp:effectExtent l="0" t="0" r="0" b="0"/>
+            <wp:docPr id="1" name="Picture 1" descr="Feynman:Users:michael:Pictures:Screenshots:Screen Shot 2013-10-25 at 1.39.53 PM.png"/>
             <wp:cNvGraphicFramePr>
               <a:graphicFrameLocks xmlns:a="http://schemas.openxmlformats.org/drawingml/2006/main" noChangeAspect="1"/>
             </wp:cNvGraphicFramePr>
@@ -375,7 +124,7 @@
               <a:graphicData uri="http://schemas.openxmlformats.org/drawingml/2006/picture">
                 <pic:pic xmlns:pic="http://schemas.openxmlformats.org/drawingml/2006/picture">
                   <pic:nvPicPr>
-                    <pic:cNvPr id="0" name="Picture 2" descr="Feynman:Users:michael:Pictures:Screenshots:Screen Shot 2013-10-15 at 10.44.45 PM.png"/>
+                    <pic:cNvPr id="0" name="Picture 1" descr="Feynman:Users:michael:Pictures:Screenshots:Screen Shot 2013-10-25 at 1.39.53 PM.png"/>
                     <pic:cNvPicPr>
                       <a:picLocks noChangeAspect="1" noChangeArrowheads="1"/>
                     </pic:cNvPicPr>
@@ -396,7 +145,7 @@
                   <pic:spPr bwMode="auto">
                     <a:xfrm>
                       <a:off x="0" y="0"/>
-                      <a:ext cx="5486400" cy="3850005"/>
+                      <a:ext cx="5486400" cy="3898265"/>
                     </a:xfrm>
                     <a:prstGeom prst="rect">
                       <a:avLst/>
@@ -412,10 +161,7 @@
           </wp:inline>
         </w:drawing>
       </w:r>
-      <w:bookmarkStart w:id="0" w:name="_GoBack"/>
-      <w:bookmarkEnd w:id="0"/>
-    </w:p>
-    <w:p/>
+    </w:p>
     <w:p>
       <w:r>
         <w:rPr>
@@ -436,6 +182,9 @@
       <w:r>
         <w:t>Allow and deny access to notes to users</w:t>
       </w:r>
+      <w:r>
+        <w:t xml:space="preserve"> – schema challenge</w:t>
+      </w:r>
     </w:p>
     <w:p>
       <w:pPr>
@@ -446,24 +195,39 @@
         </w:numPr>
       </w:pPr>
       <w:r>
-        <w:t xml:space="preserve">Created a </w:t>
-      </w:r>
-      <w:r>
-        <w:t xml:space="preserve">relationships permissions </w:t>
-      </w:r>
-      <w:r>
-        <w:t>table in the data model</w:t>
-      </w:r>
-      <w:r>
-        <w:t xml:space="preserve"> with the </w:t>
+        <w:t xml:space="preserve">A naïve implementation for the data model would have a </w:t>
       </w:r>
       <w:proofErr w:type="spellStart"/>
       <w:r>
-        <w:t>has_many</w:t>
+        <w:t>shared_id</w:t>
       </w:r>
       <w:proofErr w:type="spellEnd"/>
       <w:r>
-        <w:t xml:space="preserve"> through paradigm</w:t>
+        <w:t xml:space="preserve"> and </w:t>
+      </w:r>
+      <w:proofErr w:type="spellStart"/>
+      <w:r>
+        <w:t>sharer_id</w:t>
+      </w:r>
+      <w:proofErr w:type="spellEnd"/>
+      <w:r>
+        <w:t xml:space="preserve"> in a </w:t>
+      </w:r>
+      <w:proofErr w:type="spellStart"/>
+      <w:r>
+        <w:t>shared_users</w:t>
+      </w:r>
+      <w:proofErr w:type="spellEnd"/>
+      <w:r>
+        <w:t xml:space="preserve"> table where we establish the relationship but also repeat many of the fields such as name and email. This is unnecessarily redundant because each row in the </w:t>
+      </w:r>
+      <w:proofErr w:type="spellStart"/>
+      <w:r>
+        <w:t>shared_users</w:t>
+      </w:r>
+      <w:proofErr w:type="spellEnd"/>
+      <w:r>
+        <w:t xml:space="preserve"> table has data already in the users table. </w:t>
       </w:r>
     </w:p>
     <w:p>
@@ -475,7 +239,55 @@
         </w:numPr>
       </w:pPr>
       <w:r>
-        <w:t xml:space="preserve">Created a relationships model and controller to instantiate these </w:t>
+        <w:t xml:space="preserve">Instead, create a relationships table (model and controller) that relates </w:t>
+      </w:r>
+      <w:proofErr w:type="spellStart"/>
+      <w:r>
+        <w:t>shared_id</w:t>
+      </w:r>
+      <w:proofErr w:type="spellEnd"/>
+      <w:r>
+        <w:t xml:space="preserve"> and </w:t>
+      </w:r>
+      <w:proofErr w:type="spellStart"/>
+      <w:r>
+        <w:t>sharer_id</w:t>
+      </w:r>
+      <w:proofErr w:type="spellEnd"/>
+      <w:r>
+        <w:t xml:space="preserve"> through the relationship. To make a </w:t>
+      </w:r>
+      <w:proofErr w:type="spellStart"/>
+      <w:r>
+        <w:t>shared_users</w:t>
+      </w:r>
+      <w:proofErr w:type="spellEnd"/>
+      <w:r>
+        <w:t xml:space="preserve"> array, I would pull out an array of </w:t>
+      </w:r>
+      <w:proofErr w:type="spellStart"/>
+      <w:r>
+        <w:t>shared_id</w:t>
+      </w:r>
+      <w:proofErr w:type="spellEnd"/>
+      <w:r>
+        <w:t xml:space="preserve"> attributes and find each user. To make this procedure more convenient I use the Rails “</w:t>
+      </w:r>
+      <w:proofErr w:type="spellStart"/>
+      <w:r>
+        <w:t>has_many</w:t>
+      </w:r>
+      <w:proofErr w:type="spellEnd"/>
+      <w:r>
+        <w:t xml:space="preserve"> through” relationship. So thus a user is sharing with many users through the relationships table sourced by the </w:t>
+      </w:r>
+      <w:proofErr w:type="spellStart"/>
+      <w:r>
+        <w:t>shared_id</w:t>
+      </w:r>
+      <w:proofErr w:type="spellEnd"/>
+      <w:r>
+        <w:t>.</w:t>
       </w:r>
     </w:p>
     <w:p>
@@ -487,7 +299,8 @@
         </w:numPr>
       </w:pPr>
       <w:r>
-        <w:t>Added a share and unshared button on the users page to trigger the modification of these relationships</w:t>
+        <w:lastRenderedPageBreak/>
+        <w:t>I chose the second option to avoid redundancy in the schema and have it have a more compact design</w:t>
       </w:r>
     </w:p>
     <w:p>
@@ -499,7 +312,7 @@
         </w:numPr>
       </w:pPr>
       <w:r>
-        <w:t>Users with access can read, edit, or delete notes</w:t>
+        <w:t>Allow and deny access to notes to users – displaying the view conceptually</w:t>
       </w:r>
     </w:p>
     <w:p>
@@ -511,7 +324,22 @@
         </w:numPr>
       </w:pPr>
       <w:r>
-        <w:t>Update partials, models, and controllers so that “show”, “edit”, and “delete” buttons appear on every note for every user who has sufficient permissions to view the note</w:t>
+        <w:t>Added a share and unshared button on the users page to trigger the modification of these relationships</w:t>
+      </w:r>
+    </w:p>
+    <w:p>
+      <w:pPr>
+        <w:pStyle w:val="ListParagraph"/>
+        <w:numPr>
+          <w:ilvl w:val="1"/>
+          <w:numId w:val="4"/>
+        </w:numPr>
+      </w:pPr>
+      <w:r>
+        <w:t>Could have also put</w:t>
+      </w:r>
+      <w:r>
+        <w:t xml:space="preserve"> a “share with” button on each individual user’s page, but this would require extra clicks to reach a user’s page, and I have not implemented individual user profiles yet, so I went with the first option.</w:t>
       </w:r>
     </w:p>
     <w:p>
@@ -523,10 +351,7 @@
         </w:numPr>
       </w:pPr>
       <w:r>
-        <w:t>AJAX update of a user’s feed</w:t>
-      </w:r>
-      <w:r>
-        <w:t xml:space="preserve"> on the users view</w:t>
+        <w:t>Users with access can read, edit, or delete notes – designing the view</w:t>
       </w:r>
     </w:p>
     <w:p>
@@ -538,7 +363,28 @@
         </w:numPr>
       </w:pPr>
       <w:r>
-        <w:t>One option is to instantiate and pass JSON objects around the backend containing information about the change or creation of notes</w:t>
+        <w:t xml:space="preserve">Once the schema decisions were made, this portion only had one clear way to be implemented – restricting </w:t>
+      </w:r>
+      <w:r>
+        <w:t xml:space="preserve">or allowing </w:t>
+      </w:r>
+      <w:r>
+        <w:t>access by looking up permissions in the relationships table</w:t>
+      </w:r>
+    </w:p>
+    <w:p>
+      <w:pPr>
+        <w:pStyle w:val="ListParagraph"/>
+        <w:numPr>
+          <w:ilvl w:val="0"/>
+          <w:numId w:val="4"/>
+        </w:numPr>
+      </w:pPr>
+      <w:r>
+        <w:t>Users with access can read, edit, or delete notes</w:t>
+      </w:r>
+      <w:r>
+        <w:t xml:space="preserve"> – designing the view</w:t>
       </w:r>
     </w:p>
     <w:p>
@@ -550,29 +396,7 @@
         </w:numPr>
       </w:pPr>
       <w:r>
-        <w:t xml:space="preserve">The option I implemented is to use </w:t>
-      </w:r>
-      <w:proofErr w:type="spellStart"/>
-      <w:r>
-        <w:t>jQuery’s</w:t>
-      </w:r>
-      <w:proofErr w:type="spellEnd"/>
-      <w:r>
-        <w:t xml:space="preserve"> </w:t>
-      </w:r>
-      <w:proofErr w:type="spellStart"/>
-      <w:r>
-        <w:t>getScript</w:t>
-      </w:r>
-      <w:proofErr w:type="spellEnd"/>
-      <w:r>
-        <w:t xml:space="preserve"> function to remotely call a script to update the user’s feed page</w:t>
-      </w:r>
-      <w:r>
-        <w:t xml:space="preserve"> </w:t>
-      </w:r>
-      <w:r>
-        <w:t>for which the update is being pushed. This is simpler and changes fewer things in the code, necessitating just a snippet of code called periodically in application.js, a script to update the view, and an index method in the notes controller.</w:t>
+        <w:t>Update partials, models, and controllers so that “show”, “edit”, and “delete” buttons appear on every note for every user who has sufficient permissions to view the note</w:t>
       </w:r>
     </w:p>
     <w:p>
@@ -584,7 +408,108 @@
         </w:numPr>
       </w:pPr>
       <w:r>
-        <w:t xml:space="preserve">Works locally, but breaks on </w:t>
+        <w:t xml:space="preserve">Another option is to render whole different pages for users with access and without, but re-renders more than you need to with </w:t>
+      </w:r>
+      <w:r>
+        <w:t xml:space="preserve">the existence of </w:t>
+      </w:r>
+      <w:proofErr w:type="spellStart"/>
+      <w:r>
+        <w:t>Rails’s</w:t>
+      </w:r>
+      <w:proofErr w:type="spellEnd"/>
+      <w:r>
+        <w:t xml:space="preserve"> partials feature</w:t>
+      </w:r>
+      <w:r>
+        <w:t>, which I ended up using</w:t>
+      </w:r>
+    </w:p>
+    <w:p>
+      <w:pPr>
+        <w:pStyle w:val="ListParagraph"/>
+        <w:numPr>
+          <w:ilvl w:val="0"/>
+          <w:numId w:val="4"/>
+        </w:numPr>
+      </w:pPr>
+      <w:r>
+        <w:t>AJAX update of a user’s feed</w:t>
+      </w:r>
+      <w:r>
+        <w:t xml:space="preserve"> on the users view</w:t>
+      </w:r>
+    </w:p>
+    <w:p>
+      <w:pPr>
+        <w:pStyle w:val="ListParagraph"/>
+        <w:numPr>
+          <w:ilvl w:val="1"/>
+          <w:numId w:val="4"/>
+        </w:numPr>
+      </w:pPr>
+      <w:r>
+        <w:t>One option is to instantiate and pass JSON objects around the backend containing information about the change or creation of notes</w:t>
+      </w:r>
+      <w:r>
+        <w:t xml:space="preserve"> and use AJAX to process these objects and update the page accordingly</w:t>
+      </w:r>
+    </w:p>
+    <w:p>
+      <w:pPr>
+        <w:pStyle w:val="ListParagraph"/>
+        <w:numPr>
+          <w:ilvl w:val="1"/>
+          <w:numId w:val="4"/>
+        </w:numPr>
+      </w:pPr>
+      <w:r>
+        <w:t xml:space="preserve">The option I implemented is to use </w:t>
+      </w:r>
+      <w:proofErr w:type="spellStart"/>
+      <w:r>
+        <w:t>jQuery’s</w:t>
+      </w:r>
+      <w:proofErr w:type="spellEnd"/>
+      <w:r>
+        <w:t xml:space="preserve"> </w:t>
+      </w:r>
+      <w:proofErr w:type="spellStart"/>
+      <w:r>
+        <w:t>getScript</w:t>
+      </w:r>
+      <w:proofErr w:type="spellEnd"/>
+      <w:r>
+        <w:t xml:space="preserve"> function to remotely call a script to update the user’s feed page</w:t>
+      </w:r>
+      <w:r>
+        <w:t xml:space="preserve"> </w:t>
+      </w:r>
+      <w:r>
+        <w:t xml:space="preserve">for which the update is being pushed. </w:t>
+      </w:r>
+      <w:r>
+        <w:t xml:space="preserve">I chose this option because it is </w:t>
+      </w:r>
+      <w:r>
+        <w:t>simpler and changes fewer things in the code, necessitating just a snippet of code called periodically in application.js, a script to update the view, and an index method in the notes controller.</w:t>
+      </w:r>
+    </w:p>
+    <w:p>
+      <w:pPr>
+        <w:pStyle w:val="ListParagraph"/>
+        <w:numPr>
+          <w:ilvl w:val="1"/>
+          <w:numId w:val="4"/>
+        </w:numPr>
+      </w:pPr>
+      <w:r>
+        <w:t>Works locally, but br</w:t>
+      </w:r>
+      <w:bookmarkStart w:id="0" w:name="_GoBack"/>
+      <w:bookmarkEnd w:id="0"/>
+      <w:r>
+        <w:t xml:space="preserve">eaks on </w:t>
       </w:r>
       <w:proofErr w:type="spellStart"/>
       <w:r>

</xml_diff>

<commit_message>
updated data model and design challenges again
</commit_message>
<xml_diff>
--- a/docs/Phase 3 Design Document.docx
+++ b/docs/Phase 3 Design Document.docx
@@ -106,17 +106,16 @@
         <w:t>Data Model</w:t>
       </w:r>
     </w:p>
-    <w:p/>
     <w:p>
       <w:r>
         <w:rPr>
           <w:noProof/>
         </w:rPr>
         <w:drawing>
-          <wp:inline distT="0" distB="0" distL="0" distR="0" wp14:anchorId="377F84AE" wp14:editId="56C89F59">
-            <wp:extent cx="5486400" cy="3898265"/>
-            <wp:effectExtent l="0" t="0" r="0" b="0"/>
-            <wp:docPr id="1" name="Picture 1" descr="Feynman:Users:michael:Pictures:Screenshots:Screen Shot 2013-10-25 at 1.39.53 PM.png"/>
+          <wp:inline distT="0" distB="0" distL="0" distR="0" wp14:anchorId="40D78DC0" wp14:editId="27EEB6F5">
+            <wp:extent cx="5476875" cy="3937000"/>
+            <wp:effectExtent l="0" t="0" r="9525" b="0"/>
+            <wp:docPr id="5" name="Picture 5" descr="Feynman:Users:michael:Pictures:Screenshots:Screen Shot 2013-10-25 at 9.34.51 PM.png"/>
             <wp:cNvGraphicFramePr>
               <a:graphicFrameLocks xmlns:a="http://schemas.openxmlformats.org/drawingml/2006/main" noChangeAspect="1"/>
             </wp:cNvGraphicFramePr>
@@ -124,7 +123,7 @@
               <a:graphicData uri="http://schemas.openxmlformats.org/drawingml/2006/picture">
                 <pic:pic xmlns:pic="http://schemas.openxmlformats.org/drawingml/2006/picture">
                   <pic:nvPicPr>
-                    <pic:cNvPr id="0" name="Picture 1" descr="Feynman:Users:michael:Pictures:Screenshots:Screen Shot 2013-10-25 at 1.39.53 PM.png"/>
+                    <pic:cNvPr id="0" name="Picture 4" descr="Feynman:Users:michael:Pictures:Screenshots:Screen Shot 2013-10-25 at 9.34.51 PM.png"/>
                     <pic:cNvPicPr>
                       <a:picLocks noChangeAspect="1" noChangeArrowheads="1"/>
                     </pic:cNvPicPr>
@@ -145,7 +144,7 @@
                   <pic:spPr bwMode="auto">
                     <a:xfrm>
                       <a:off x="0" y="0"/>
-                      <a:ext cx="5486400" cy="3898265"/>
+                      <a:ext cx="5476875" cy="3937000"/>
                     </a:xfrm>
                     <a:prstGeom prst="rect">
                       <a:avLst/>
@@ -161,6 +160,29 @@
           </wp:inline>
         </w:drawing>
       </w:r>
+      <w:bookmarkStart w:id="0" w:name="_GoBack"/>
+      <w:bookmarkEnd w:id="0"/>
+    </w:p>
+    <w:p>
+      <w:r>
+        <w:t xml:space="preserve">Note </w:t>
+      </w:r>
+      <w:proofErr w:type="gramStart"/>
+      <w:r>
+        <w:t>that a ‘Permission’</w:t>
+      </w:r>
+      <w:proofErr w:type="gramEnd"/>
+      <w:r>
+        <w:t xml:space="preserve"> is named a ‘Relationship’ in the actual schema, but a relationship in the application is a permission to view notes.</w:t>
+      </w:r>
+    </w:p>
+    <w:p>
+      <w:pPr>
+        <w:rPr>
+          <w:b/>
+          <w:u w:val="single"/>
+        </w:rPr>
+      </w:pPr>
     </w:p>
     <w:p>
       <w:r>
@@ -504,12 +526,7 @@
         </w:numPr>
       </w:pPr>
       <w:r>
-        <w:t>Works locally, but br</w:t>
-      </w:r>
-      <w:bookmarkStart w:id="0" w:name="_GoBack"/>
-      <w:bookmarkEnd w:id="0"/>
-      <w:r>
-        <w:t xml:space="preserve">eaks on </w:t>
+        <w:t xml:space="preserve">Works locally, but breaks on </w:t>
       </w:r>
       <w:proofErr w:type="spellStart"/>
       <w:r>

</xml_diff>